<commit_message>
cambios de helvetica a tahoma
</commit_message>
<xml_diff>
--- a/word/templates/carta.docx
+++ b/word/templates/carta.docx
@@ -365,92 +365,92 @@
           <w:b/>
         </w:rPr>
       </w:pPr>
+    </w:p>
+    <w:p>
+      <w:pPr>
+        <w:spacing w:line="240" w:lineRule="auto"/>
+        <w:rPr>
+          <w:rFonts w:ascii="Arial" w:hAnsi="Arial" w:cs="Arial"/>
+          <w:b/>
+        </w:rPr>
+      </w:pPr>
+      <w:r>
+        <w:rPr>
+          <w:rFonts w:ascii="Arial" w:hAnsi="Arial" w:cs="Arial"/>
+          <w:b/>
+        </w:rPr>
+        <w:t>Ref.</w:t>
+      </w:r>
+      <w:r>
+        <w:rPr>
+          <w:rFonts w:ascii="Arial" w:hAnsi="Arial" w:cs="Arial"/>
+          <w:b/>
+        </w:rPr>
+        <w:tab/>
+        <w:t xml:space="preserve">: </w:t>
+      </w:r>
+      <w:r>
+        <w:rPr>
+          <w:rFonts w:ascii="Arial" w:hAnsi="Arial" w:cs="Arial"/>
+          <w:b/>
+          <w:u w:val="single"/>
+        </w:rPr>
+        <w:t>[</w:t>
+      </w:r>
+      <w:proofErr w:type="spellStart"/>
+      <w:r>
+        <w:rPr>
+          <w:rFonts w:ascii="Arial" w:hAnsi="Arial" w:cs="Arial"/>
+          <w:b/>
+          <w:u w:val="single"/>
+        </w:rPr>
+        <w:t>onshow.referencia</w:t>
+      </w:r>
+      <w:proofErr w:type="spellEnd"/>
+      <w:r>
+        <w:rPr>
+          <w:rFonts w:ascii="Arial" w:hAnsi="Arial" w:cs="Arial"/>
+          <w:b/>
+          <w:u w:val="single"/>
+        </w:rPr>
+        <w:t>]</w:t>
+      </w:r>
+    </w:p>
+    <w:p>
+      <w:pPr>
+        <w:rPr>
+          <w:rFonts w:ascii="Arial" w:hAnsi="Arial" w:cs="Arial"/>
+        </w:rPr>
+      </w:pPr>
+    </w:p>
+    <w:p>
+      <w:pPr>
+        <w:rPr>
+          <w:rFonts w:ascii="Arial" w:hAnsi="Arial" w:cs="Arial"/>
+        </w:rPr>
+      </w:pPr>
+      <w:r>
+        <w:rPr>
+          <w:rFonts w:ascii="Arial" w:hAnsi="Arial" w:cs="Arial"/>
+        </w:rPr>
+        <w:t>[onshow.contenido]</w:t>
+      </w:r>
+    </w:p>
+    <w:p>
+      <w:pPr>
+        <w:rPr>
+          <w:rFonts w:ascii="Arial" w:hAnsi="Arial" w:cs="Arial"/>
+        </w:rPr>
+      </w:pPr>
+    </w:p>
+    <w:p>
+      <w:pPr>
+        <w:rPr>
+          <w:rFonts w:ascii="Arial" w:hAnsi="Arial" w:cs="Arial"/>
+        </w:rPr>
+      </w:pPr>
       <w:bookmarkStart w:id="0" w:name="_GoBack"/>
       <w:bookmarkEnd w:id="0"/>
-    </w:p>
-    <w:p>
-      <w:pPr>
-        <w:spacing w:line="240" w:lineRule="auto"/>
-        <w:rPr>
-          <w:rFonts w:ascii="Arial" w:hAnsi="Arial" w:cs="Arial"/>
-          <w:b/>
-        </w:rPr>
-      </w:pPr>
-      <w:r>
-        <w:rPr>
-          <w:rFonts w:ascii="Arial" w:hAnsi="Arial" w:cs="Arial"/>
-          <w:b/>
-        </w:rPr>
-        <w:t>Ref.</w:t>
-      </w:r>
-      <w:r>
-        <w:rPr>
-          <w:rFonts w:ascii="Arial" w:hAnsi="Arial" w:cs="Arial"/>
-          <w:b/>
-        </w:rPr>
-        <w:tab/>
-        <w:t xml:space="preserve">: </w:t>
-      </w:r>
-      <w:r>
-        <w:rPr>
-          <w:rFonts w:ascii="Arial" w:hAnsi="Arial" w:cs="Arial"/>
-          <w:b/>
-          <w:u w:val="single"/>
-        </w:rPr>
-        <w:t>[</w:t>
-      </w:r>
-      <w:proofErr w:type="spellStart"/>
-      <w:r>
-        <w:rPr>
-          <w:rFonts w:ascii="Arial" w:hAnsi="Arial" w:cs="Arial"/>
-          <w:b/>
-          <w:u w:val="single"/>
-        </w:rPr>
-        <w:t>onshow.referencia</w:t>
-      </w:r>
-      <w:proofErr w:type="spellEnd"/>
-      <w:r>
-        <w:rPr>
-          <w:rFonts w:ascii="Arial" w:hAnsi="Arial" w:cs="Arial"/>
-          <w:b/>
-          <w:u w:val="single"/>
-        </w:rPr>
-        <w:t>]</w:t>
-      </w:r>
-    </w:p>
-    <w:p>
-      <w:pPr>
-        <w:rPr>
-          <w:rFonts w:ascii="Arial" w:hAnsi="Arial" w:cs="Arial"/>
-        </w:rPr>
-      </w:pPr>
-    </w:p>
-    <w:p>
-      <w:pPr>
-        <w:rPr>
-          <w:rFonts w:ascii="Arial" w:hAnsi="Arial" w:cs="Arial"/>
-        </w:rPr>
-      </w:pPr>
-      <w:r>
-        <w:rPr>
-          <w:rFonts w:ascii="Arial" w:hAnsi="Arial" w:cs="Arial"/>
-        </w:rPr>
-        <w:t>[onshow.contenido]</w:t>
-      </w:r>
-    </w:p>
-    <w:p>
-      <w:pPr>
-        <w:rPr>
-          <w:rFonts w:ascii="Arial" w:hAnsi="Arial" w:cs="Arial"/>
-        </w:rPr>
-      </w:pPr>
-    </w:p>
-    <w:p>
-      <w:pPr>
-        <w:rPr>
-          <w:rFonts w:ascii="Arial" w:hAnsi="Arial" w:cs="Arial"/>
-        </w:rPr>
-      </w:pPr>
     </w:p>
     <w:p>
       <w:pPr>
@@ -612,7 +612,7 @@
           <v:stroke joinstyle="miter"/>
           <v:path gradientshapeok="t" o:connecttype="rect"/>
         </v:shapetype>
-        <v:shape id="_x0000_s2050" type="#_x0000_t202" style="position:absolute;left:0;text-align:left;margin-left:-18.55pt;margin-top:-26.8pt;width:27.25pt;height:61.25pt;z-index:251660288;mso-width-relative:margin;mso-height-relative:margin" filled="f" stroked="f">
+        <v:shape id="_x0000_s2050" type="#_x0000_t202" style="position:absolute;left:0;text-align:left;margin-left:-18.55pt;margin-top:-62pt;width:27.25pt;height:96.45pt;z-index:251660288;mso-width-relative:margin;mso-height-relative:margin" filled="f" stroked="f">
           <v:textbox style="layout-flow:vertical;mso-layout-flow-alt:bottom-to-top;mso-next-textbox:#_x0000_s2050">
             <w:txbxContent>
               <w:p>
@@ -620,13 +620,15 @@
                   <w:spacing w:after="0" w:line="240" w:lineRule="auto"/>
                   <w:rPr>
                     <w:rFonts w:ascii="Arial" w:hAnsi="Arial" w:cs="Arial"/>
-                    <w:sz w:val="16"/>
+                    <w:sz w:val="14"/>
+                    <w:szCs w:val="14"/>
                   </w:rPr>
                 </w:pPr>
                 <w:r>
                   <w:rPr>
                     <w:rFonts w:ascii="Arial" w:hAnsi="Arial" w:cs="Arial"/>
-                    <w:sz w:val="16"/>
+                    <w:sz w:val="14"/>
+                    <w:szCs w:val="14"/>
                   </w:rPr>
                   <w:t>[</w:t>
                 </w:r>
@@ -634,7 +636,8 @@
                 <w:r>
                   <w:rPr>
                     <w:rFonts w:ascii="Arial" w:hAnsi="Arial" w:cs="Arial"/>
-                    <w:sz w:val="16"/>
+                    <w:sz w:val="14"/>
+                    <w:szCs w:val="14"/>
                   </w:rPr>
                   <w:t>onshow.hojaruta</w:t>
                 </w:r>
@@ -642,7 +645,8 @@
                 <w:r>
                   <w:rPr>
                     <w:rFonts w:ascii="Arial" w:hAnsi="Arial" w:cs="Arial"/>
-                    <w:sz w:val="16"/>
+                    <w:sz w:val="14"/>
+                    <w:szCs w:val="14"/>
                   </w:rPr>
                   <w:t>]</w:t>
                 </w:r>
@@ -942,7 +946,6 @@
     <w:basedOn w:val="Normal"/>
     <w:link w:val="EncabezadoCar"/>
     <w:uiPriority w:val="99"/>
-    <w:semiHidden/>
     <w:unhideWhenUsed/>
     <w:rsid w:val="00E1127B"/>
     <w:pPr>
@@ -958,7 +961,6 @@
     <w:basedOn w:val="Fuentedeprrafopredeter"/>
     <w:link w:val="Encabezado"/>
     <w:uiPriority w:val="99"/>
-    <w:semiHidden/>
     <w:rsid w:val="00E1127B"/>
   </w:style>
   <w:style w:type="paragraph" w:styleId="Piedepgina">
@@ -966,7 +968,6 @@
     <w:basedOn w:val="Normal"/>
     <w:link w:val="PiedepginaCar"/>
     <w:uiPriority w:val="99"/>
-    <w:semiHidden/>
     <w:unhideWhenUsed/>
     <w:rsid w:val="00E1127B"/>
     <w:pPr>
@@ -982,7 +983,6 @@
     <w:basedOn w:val="Fuentedeprrafopredeter"/>
     <w:link w:val="Piedepgina"/>
     <w:uiPriority w:val="99"/>
-    <w:semiHidden/>
     <w:rsid w:val="00E1127B"/>
   </w:style>
   <w:style w:type="paragraph" w:styleId="Textodeglobo">

</xml_diff>

<commit_message>
cambios quitar tipo de documentos
</commit_message>
<xml_diff>
--- a/word/templates/carta.docx
+++ b/word/templates/carta.docx
@@ -181,6 +181,8 @@
         </w:rPr>
         <w:t>]</w:t>
       </w:r>
+      <w:bookmarkStart w:id="0" w:name="_GoBack"/>
+      <w:bookmarkEnd w:id="0"/>
     </w:p>
     <w:p>
       <w:pPr>
@@ -231,14 +233,6 @@
           <w:b/>
           <w:lang w:val="en-US"/>
         </w:rPr>
-        <w:t>:</w:t>
-      </w:r>
-      <w:r>
-        <w:rPr>
-          <w:rFonts w:ascii="Arial" w:hAnsi="Arial" w:cs="Arial"/>
-          <w:b/>
-          <w:lang w:val="en-US"/>
-        </w:rPr>
         <w:t xml:space="preserve"> </w:t>
       </w:r>
     </w:p>
@@ -339,13 +333,14 @@
         <w:spacing w:after="0" w:line="240" w:lineRule="auto"/>
         <w:rPr>
           <w:rFonts w:ascii="Arial" w:hAnsi="Arial" w:cs="Arial"/>
-        </w:rPr>
-      </w:pPr>
-      <w:r>
-        <w:rPr>
-          <w:rFonts w:ascii="Arial" w:hAnsi="Arial" w:cs="Arial"/>
-        </w:rPr>
-        <w:t>Presente:</w:t>
+          <w:u w:val="single"/>
+        </w:rPr>
+      </w:pPr>
+      <w:r>
+        <w:rPr>
+          <w:rFonts w:ascii="Arial" w:hAnsi="Arial" w:cs="Arial"/>
+        </w:rPr>
+        <w:t>Presente.-</w:t>
       </w:r>
     </w:p>
     <w:p>
@@ -449,8 +444,6 @@
           <w:rFonts w:ascii="Arial" w:hAnsi="Arial" w:cs="Arial"/>
         </w:rPr>
       </w:pPr>
-      <w:bookmarkStart w:id="0" w:name="_GoBack"/>
-      <w:bookmarkEnd w:id="0"/>
     </w:p>
     <w:p>
       <w:pPr>

</xml_diff>